<commit_message>
Change doc student 1
</commit_message>
<xml_diff>
--- a/reports/student1/Entregable1/Informe de Planificacion Individual.docx
+++ b/reports/student1/Entregable1/Informe de Planificacion Individual.docx
@@ -445,8 +445,8 @@
         <w:tblLook w:val="0400" w:noHBand="0" w:noVBand="1" w:firstColumn="0" w:lastRow="0" w:lastColumn="0" w:firstRow="0"/>
       </w:tblPr>
       <w:tblGrid>
-        <w:gridCol w:w="3687"/>
-        <w:gridCol w:w="1936"/>
+        <w:gridCol w:w="3686"/>
+        <w:gridCol w:w="1937"/>
         <w:gridCol w:w="3287"/>
       </w:tblGrid>
       <w:tr>
@@ -491,7 +491,7 @@
         <w:trPr/>
         <w:tc>
           <w:tcPr>
-            <w:tcW w:w="3687" w:type="dxa"/>
+            <w:tcW w:w="3686" w:type="dxa"/>
             <w:tcBorders>
               <w:top w:val="single" w:sz="4" w:space="0" w:color="9CC3E5"/>
               <w:left w:val="single" w:sz="4" w:space="0" w:color="A5A5A5"/>
@@ -525,7 +525,7 @@
         </w:tc>
         <w:tc>
           <w:tcPr>
-            <w:tcW w:w="1936" w:type="dxa"/>
+            <w:tcW w:w="1937" w:type="dxa"/>
             <w:tcBorders>
               <w:top w:val="single" w:sz="4" w:space="0" w:color="9CC3E5"/>
               <w:left w:val="single" w:sz="4" w:space="0" w:color="BFBFBF"/>
@@ -598,7 +598,7 @@
         </w:trPr>
         <w:tc>
           <w:tcPr>
-            <w:tcW w:w="3687" w:type="dxa"/>
+            <w:tcW w:w="3686" w:type="dxa"/>
             <w:tcBorders>
               <w:top w:val="single" w:sz="4" w:space="0" w:color="9CC3E5"/>
               <w:left w:val="single" w:sz="4" w:space="0" w:color="A5A5A5"/>
@@ -627,7 +627,7 @@
         </w:tc>
         <w:tc>
           <w:tcPr>
-            <w:tcW w:w="1936" w:type="dxa"/>
+            <w:tcW w:w="1937" w:type="dxa"/>
             <w:tcBorders>
               <w:top w:val="single" w:sz="4" w:space="0" w:color="9CC3E5"/>
               <w:left w:val="single" w:sz="4" w:space="0" w:color="BFBFBF"/>
@@ -710,7 +710,7 @@
         </w:trPr>
         <w:tc>
           <w:tcPr>
-            <w:tcW w:w="3687" w:type="dxa"/>
+            <w:tcW w:w="3686" w:type="dxa"/>
             <w:tcBorders>
               <w:top w:val="single" w:sz="4" w:space="0" w:color="9CC3E5"/>
               <w:left w:val="single" w:sz="4" w:space="0" w:color="A5A5A5"/>
@@ -740,7 +740,7 @@
         </w:tc>
         <w:tc>
           <w:tcPr>
-            <w:tcW w:w="1936" w:type="dxa"/>
+            <w:tcW w:w="1937" w:type="dxa"/>
             <w:tcBorders>
               <w:top w:val="single" w:sz="4" w:space="0" w:color="9CC3E5"/>
               <w:left w:val="single" w:sz="4" w:space="0" w:color="BFBFBF"/>
@@ -816,7 +816,7 @@
         </w:trPr>
         <w:tc>
           <w:tcPr>
-            <w:tcW w:w="3687" w:type="dxa"/>
+            <w:tcW w:w="3686" w:type="dxa"/>
             <w:tcBorders>
               <w:top w:val="single" w:sz="4" w:space="0" w:color="9CC3E5"/>
               <w:left w:val="single" w:sz="4" w:space="0" w:color="A5A5A5"/>
@@ -846,7 +846,7 @@
         </w:tc>
         <w:tc>
           <w:tcPr>
-            <w:tcW w:w="1936" w:type="dxa"/>
+            <w:tcW w:w="1937" w:type="dxa"/>
             <w:tcBorders>
               <w:top w:val="single" w:sz="4" w:space="0" w:color="9CC3E5"/>
               <w:left w:val="single" w:sz="4" w:space="0" w:color="BFBFBF"/>
@@ -922,7 +922,7 @@
         </w:trPr>
         <w:tc>
           <w:tcPr>
-            <w:tcW w:w="3687" w:type="dxa"/>
+            <w:tcW w:w="3686" w:type="dxa"/>
             <w:tcBorders>
               <w:top w:val="single" w:sz="4" w:space="0" w:color="9CC3E5"/>
               <w:left w:val="single" w:sz="4" w:space="0" w:color="A5A5A5"/>
@@ -971,7 +971,7 @@
         </w:tc>
         <w:tc>
           <w:tcPr>
-            <w:tcW w:w="1936" w:type="dxa"/>
+            <w:tcW w:w="1937" w:type="dxa"/>
             <w:tcBorders>
               <w:top w:val="single" w:sz="4" w:space="0" w:color="9CC3E5"/>
               <w:left w:val="single" w:sz="4" w:space="0" w:color="BFBFBF"/>
@@ -1047,7 +1047,7 @@
         </w:trPr>
         <w:tc>
           <w:tcPr>
-            <w:tcW w:w="3687" w:type="dxa"/>
+            <w:tcW w:w="3686" w:type="dxa"/>
             <w:tcBorders>
               <w:top w:val="single" w:sz="4" w:space="0" w:color="9CC3E5"/>
               <w:left w:val="single" w:sz="4" w:space="0" w:color="A5A5A5"/>
@@ -1076,7 +1076,7 @@
         </w:tc>
         <w:tc>
           <w:tcPr>
-            <w:tcW w:w="1936" w:type="dxa"/>
+            <w:tcW w:w="1937" w:type="dxa"/>
             <w:tcBorders>
               <w:top w:val="single" w:sz="4" w:space="0" w:color="9CC3E5"/>
               <w:left w:val="single" w:sz="4" w:space="0" w:color="BFBFBF"/>
@@ -3189,8 +3189,8 @@
         <w:gridCol w:w="1351"/>
         <w:gridCol w:w="2774"/>
         <w:gridCol w:w="1425"/>
-        <w:gridCol w:w="1342"/>
-        <w:gridCol w:w="1504"/>
+        <w:gridCol w:w="1343"/>
+        <w:gridCol w:w="1503"/>
       </w:tblGrid>
       <w:tr>
         <w:trPr/>
@@ -3309,7 +3309,7 @@
         </w:tc>
         <w:tc>
           <w:tcPr>
-            <w:tcW w:w="1342" w:type="dxa"/>
+            <w:tcW w:w="1343" w:type="dxa"/>
             <w:tcBorders/>
           </w:tcPr>
           <w:p>
@@ -3347,7 +3347,7 @@
         </w:tc>
         <w:tc>
           <w:tcPr>
-            <w:tcW w:w="1504" w:type="dxa"/>
+            <w:tcW w:w="1503" w:type="dxa"/>
             <w:tcBorders/>
           </w:tcPr>
           <w:p>
@@ -3471,7 +3471,7 @@
         </w:tc>
         <w:tc>
           <w:tcPr>
-            <w:tcW w:w="1342" w:type="dxa"/>
+            <w:tcW w:w="1343" w:type="dxa"/>
             <w:tcBorders/>
           </w:tcPr>
           <w:p>
@@ -3489,7 +3489,7 @@
         </w:tc>
         <w:tc>
           <w:tcPr>
-            <w:tcW w:w="1504" w:type="dxa"/>
+            <w:tcW w:w="1503" w:type="dxa"/>
             <w:tcBorders/>
           </w:tcPr>
           <w:p>
@@ -3604,7 +3604,7 @@
         </w:tc>
         <w:tc>
           <w:tcPr>
-            <w:tcW w:w="1342" w:type="dxa"/>
+            <w:tcW w:w="1343" w:type="dxa"/>
             <w:tcBorders/>
           </w:tcPr>
           <w:p>
@@ -3622,7 +3622,7 @@
         </w:tc>
         <w:tc>
           <w:tcPr>
-            <w:tcW w:w="1504" w:type="dxa"/>
+            <w:tcW w:w="1503" w:type="dxa"/>
             <w:tcBorders/>
           </w:tcPr>
           <w:p>
@@ -3726,7 +3726,7 @@
         </w:tc>
         <w:tc>
           <w:tcPr>
-            <w:tcW w:w="1342" w:type="dxa"/>
+            <w:tcW w:w="1343" w:type="dxa"/>
             <w:tcBorders/>
           </w:tcPr>
           <w:p>
@@ -3744,7 +3744,7 @@
         </w:tc>
         <w:tc>
           <w:tcPr>
-            <w:tcW w:w="1504" w:type="dxa"/>
+            <w:tcW w:w="1503" w:type="dxa"/>
             <w:tcBorders/>
           </w:tcPr>
           <w:p>
@@ -3800,28 +3800,7 @@
           <w:sz w:val="22"/>
           <w:szCs w:val="22"/>
         </w:rPr>
-        <w:t>En las siguiente tablas se puede observar el cálculo del coste total, así como la amortización</w:t>
-      </w:r>
-    </w:p>
-    <w:p>
-      <w:pPr>
-        <w:pStyle w:val="Normal"/>
-        <w:rPr>
-          <w:b w:val="false"/>
-          <w:b w:val="false"/>
-          <w:bCs w:val="false"/>
-          <w:sz w:val="22"/>
-          <w:szCs w:val="22"/>
-        </w:rPr>
-      </w:pPr>
-      <w:r>
-        <w:rPr>
-          <w:b w:val="false"/>
-          <w:bCs w:val="false"/>
-          <w:sz w:val="22"/>
-          <w:szCs w:val="22"/>
-        </w:rPr>
-        <w:t>lineal a lo largo de 3 años:</w:t>
+        <w:t>En la siguiente tabla se puede observar el cálculo del coste total:</w:t>
       </w:r>
     </w:p>
     <w:p>
@@ -3856,18 +3835,18 @@
         </w:tblCellMar>
       </w:tblPr>
       <w:tblGrid>
-        <w:gridCol w:w="1529"/>
+        <w:gridCol w:w="1528"/>
         <w:gridCol w:w="1245"/>
-        <w:gridCol w:w="1200"/>
+        <w:gridCol w:w="1201"/>
         <w:gridCol w:w="1575"/>
-        <w:gridCol w:w="1486"/>
-        <w:gridCol w:w="1979"/>
+        <w:gridCol w:w="1487"/>
+        <w:gridCol w:w="1978"/>
       </w:tblGrid>
       <w:tr>
         <w:trPr/>
         <w:tc>
           <w:tcPr>
-            <w:tcW w:w="1529" w:type="dxa"/>
+            <w:tcW w:w="1528" w:type="dxa"/>
             <w:tcBorders/>
           </w:tcPr>
           <w:p>
@@ -3917,7 +3896,7 @@
         </w:tc>
         <w:tc>
           <w:tcPr>
-            <w:tcW w:w="1200" w:type="dxa"/>
+            <w:tcW w:w="1201" w:type="dxa"/>
             <w:tcBorders/>
           </w:tcPr>
           <w:p>
@@ -3967,7 +3946,7 @@
         </w:tc>
         <w:tc>
           <w:tcPr>
-            <w:tcW w:w="1486" w:type="dxa"/>
+            <w:tcW w:w="1487" w:type="dxa"/>
             <w:tcBorders/>
           </w:tcPr>
           <w:p>
@@ -3992,7 +3971,7 @@
         </w:tc>
         <w:tc>
           <w:tcPr>
-            <w:tcW w:w="1979" w:type="dxa"/>
+            <w:tcW w:w="1978" w:type="dxa"/>
             <w:tcBorders/>
           </w:tcPr>
           <w:p>
@@ -4020,7 +3999,7 @@
         <w:trPr/>
         <w:tc>
           <w:tcPr>
-            <w:tcW w:w="1529" w:type="dxa"/>
+            <w:tcW w:w="1528" w:type="dxa"/>
             <w:tcBorders/>
           </w:tcPr>
           <w:p>
@@ -4063,7 +4042,7 @@
         </w:tc>
         <w:tc>
           <w:tcPr>
-            <w:tcW w:w="1200" w:type="dxa"/>
+            <w:tcW w:w="1201" w:type="dxa"/>
             <w:tcBorders/>
           </w:tcPr>
           <w:p>
@@ -4115,7 +4094,7 @@
         </w:tc>
         <w:tc>
           <w:tcPr>
-            <w:tcW w:w="1486" w:type="dxa"/>
+            <w:tcW w:w="1487" w:type="dxa"/>
             <w:tcBorders/>
           </w:tcPr>
           <w:p>
@@ -4133,7 +4112,7 @@
         </w:tc>
         <w:tc>
           <w:tcPr>
-            <w:tcW w:w="1979" w:type="dxa"/>
+            <w:tcW w:w="1978" w:type="dxa"/>
             <w:tcBorders/>
           </w:tcPr>
           <w:p>
@@ -4170,7 +4149,7 @@
         <w:trPr/>
         <w:tc>
           <w:tcPr>
-            <w:tcW w:w="1529" w:type="dxa"/>
+            <w:tcW w:w="1528" w:type="dxa"/>
             <w:tcBorders/>
           </w:tcPr>
           <w:p>
@@ -4219,7 +4198,7 @@
         </w:tc>
         <w:tc>
           <w:tcPr>
-            <w:tcW w:w="1200" w:type="dxa"/>
+            <w:tcW w:w="1201" w:type="dxa"/>
             <w:tcBorders/>
           </w:tcPr>
           <w:p>
@@ -4271,7 +4250,7 @@
         </w:tc>
         <w:tc>
           <w:tcPr>
-            <w:tcW w:w="1486" w:type="dxa"/>
+            <w:tcW w:w="1487" w:type="dxa"/>
             <w:tcBorders/>
           </w:tcPr>
           <w:p>
@@ -4289,7 +4268,7 @@
         </w:tc>
         <w:tc>
           <w:tcPr>
-            <w:tcW w:w="1979" w:type="dxa"/>
+            <w:tcW w:w="1978" w:type="dxa"/>
             <w:tcBorders/>
           </w:tcPr>
           <w:p>
@@ -4326,7 +4305,7 @@
         <w:trPr/>
         <w:tc>
           <w:tcPr>
-            <w:tcW w:w="1529" w:type="dxa"/>
+            <w:tcW w:w="1528" w:type="dxa"/>
             <w:tcBorders/>
           </w:tcPr>
           <w:p>
@@ -4382,7 +4361,7 @@
         </w:tc>
         <w:tc>
           <w:tcPr>
-            <w:tcW w:w="1200" w:type="dxa"/>
+            <w:tcW w:w="1201" w:type="dxa"/>
             <w:tcBorders/>
           </w:tcPr>
           <w:p>
@@ -4434,7 +4413,7 @@
         </w:tc>
         <w:tc>
           <w:tcPr>
-            <w:tcW w:w="1486" w:type="dxa"/>
+            <w:tcW w:w="1487" w:type="dxa"/>
             <w:tcBorders/>
           </w:tcPr>
           <w:p>
@@ -4452,7 +4431,7 @@
         </w:tc>
         <w:tc>
           <w:tcPr>
-            <w:tcW w:w="1979" w:type="dxa"/>
+            <w:tcW w:w="1978" w:type="dxa"/>
             <w:tcBorders/>
           </w:tcPr>
           <w:p>
@@ -4489,7 +4468,7 @@
         <w:trPr/>
         <w:tc>
           <w:tcPr>
-            <w:tcW w:w="1529" w:type="dxa"/>
+            <w:tcW w:w="1528" w:type="dxa"/>
             <w:tcBorders/>
           </w:tcPr>
           <w:p>
@@ -4532,7 +4511,7 @@
         </w:tc>
         <w:tc>
           <w:tcPr>
-            <w:tcW w:w="1200" w:type="dxa"/>
+            <w:tcW w:w="1201" w:type="dxa"/>
             <w:tcBorders/>
           </w:tcPr>
           <w:p>
@@ -4584,7 +4563,7 @@
         </w:tc>
         <w:tc>
           <w:tcPr>
-            <w:tcW w:w="1486" w:type="dxa"/>
+            <w:tcW w:w="1487" w:type="dxa"/>
             <w:tcBorders/>
           </w:tcPr>
           <w:p>
@@ -4602,7 +4581,7 @@
         </w:tc>
         <w:tc>
           <w:tcPr>
-            <w:tcW w:w="1979" w:type="dxa"/>
+            <w:tcW w:w="1978" w:type="dxa"/>
             <w:tcBorders/>
           </w:tcPr>
           <w:p>
@@ -4640,17 +4619,312 @@
       <w:pPr>
         <w:pStyle w:val="Normal"/>
         <w:rPr>
-          <w:b/>
-          <w:b/>
-          <w:sz w:val="48"/>
-          <w:szCs w:val="48"/>
-        </w:rPr>
-      </w:pPr>
-      <w:r>
-        <w:rPr>
-          <w:b/>
-          <w:sz w:val="48"/>
-          <w:szCs w:val="48"/>
+          <w:b w:val="false"/>
+          <w:b w:val="false"/>
+          <w:bCs w:val="false"/>
+          <w:sz w:val="22"/>
+          <w:szCs w:val="22"/>
+        </w:rPr>
+      </w:pPr>
+      <w:r>
+        <w:rPr>
+          <w:b w:val="false"/>
+          <w:bCs w:val="false"/>
+          <w:sz w:val="22"/>
+          <w:szCs w:val="22"/>
+        </w:rPr>
+      </w:r>
+    </w:p>
+    <w:p>
+      <w:pPr>
+        <w:pStyle w:val="Normal"/>
+        <w:rPr>
+          <w:b w:val="false"/>
+          <w:b w:val="false"/>
+          <w:bCs w:val="false"/>
+          <w:sz w:val="22"/>
+          <w:szCs w:val="22"/>
+        </w:rPr>
+      </w:pPr>
+      <w:r>
+        <w:rPr>
+          <w:b w:val="false"/>
+          <w:bCs w:val="false"/>
+          <w:sz w:val="22"/>
+          <w:szCs w:val="22"/>
+        </w:rPr>
+      </w:r>
+    </w:p>
+    <w:p>
+      <w:pPr>
+        <w:pStyle w:val="Normal"/>
+        <w:rPr>
+          <w:b w:val="false"/>
+          <w:b w:val="false"/>
+          <w:bCs w:val="false"/>
+          <w:sz w:val="22"/>
+          <w:szCs w:val="22"/>
+        </w:rPr>
+      </w:pPr>
+      <w:r>
+        <w:rPr>
+          <w:b w:val="false"/>
+          <w:bCs w:val="false"/>
+          <w:sz w:val="22"/>
+          <w:szCs w:val="22"/>
+        </w:rPr>
+        <w:t>Para la amortizaci</w:t>
+      </w:r>
+      <w:r>
+        <w:rPr>
+          <w:rFonts w:eastAsia="Arial" w:cs="Arial"/>
+          <w:b w:val="false"/>
+          <w:bCs w:val="false"/>
+          <w:color w:val="auto"/>
+          <w:kern w:val="0"/>
+          <w:sz w:val="22"/>
+          <w:szCs w:val="22"/>
+          <w:lang w:val="es-ES" w:eastAsia="es-ES" w:bidi="ar-SA"/>
+        </w:rPr>
+        <w:t>ón</w:t>
+      </w:r>
+      <w:r>
+        <w:rPr>
+          <w:b w:val="false"/>
+          <w:bCs w:val="false"/>
+          <w:sz w:val="22"/>
+          <w:szCs w:val="22"/>
+        </w:rPr>
+        <w:t xml:space="preserve"> se considera un periodo mínimo de 3 años, equivalentes a unos 36 meses y se usa un equipo informático valorado en 1.</w:t>
+      </w:r>
+      <w:r>
+        <w:rPr>
+          <w:b w:val="false"/>
+          <w:bCs w:val="false"/>
+          <w:sz w:val="22"/>
+          <w:szCs w:val="22"/>
+        </w:rPr>
+        <w:t>1</w:t>
+      </w:r>
+      <w:r>
+        <w:rPr>
+          <w:b w:val="false"/>
+          <w:bCs w:val="false"/>
+          <w:sz w:val="22"/>
+          <w:szCs w:val="22"/>
+        </w:rPr>
+        <w:t xml:space="preserve">00€. </w:t>
+      </w:r>
+    </w:p>
+    <w:p>
+      <w:pPr>
+        <w:pStyle w:val="Normal"/>
+        <w:rPr>
+          <w:b w:val="false"/>
+          <w:b w:val="false"/>
+          <w:bCs w:val="false"/>
+          <w:sz w:val="22"/>
+          <w:szCs w:val="22"/>
+        </w:rPr>
+      </w:pPr>
+      <w:r>
+        <w:rPr>
+          <w:b w:val="false"/>
+          <w:bCs w:val="false"/>
+          <w:sz w:val="22"/>
+          <w:szCs w:val="22"/>
+        </w:rPr>
+      </w:r>
+    </w:p>
+    <w:p>
+      <w:pPr>
+        <w:pStyle w:val="Normal"/>
+        <w:rPr>
+          <w:b w:val="false"/>
+          <w:b w:val="false"/>
+          <w:bCs w:val="false"/>
+          <w:sz w:val="22"/>
+          <w:szCs w:val="22"/>
+        </w:rPr>
+      </w:pPr>
+      <w:r>
+        <w:rPr>
+          <w:b w:val="false"/>
+          <w:bCs w:val="false"/>
+          <w:sz w:val="22"/>
+          <w:szCs w:val="22"/>
+        </w:rPr>
+        <w:t>Calculamos la tasa de amortizaci</w:t>
+      </w:r>
+      <w:r>
+        <w:rPr>
+          <w:rFonts w:eastAsia="Arial" w:cs="Arial"/>
+          <w:b w:val="false"/>
+          <w:bCs w:val="false"/>
+          <w:color w:val="auto"/>
+          <w:kern w:val="0"/>
+          <w:sz w:val="22"/>
+          <w:szCs w:val="22"/>
+          <w:lang w:val="es-ES" w:eastAsia="es-ES" w:bidi="ar-SA"/>
+        </w:rPr>
+        <w:t>ón mensual</w:t>
+      </w:r>
+      <w:r>
+        <w:rPr>
+          <w:b w:val="false"/>
+          <w:bCs w:val="false"/>
+          <w:sz w:val="22"/>
+          <w:szCs w:val="22"/>
+        </w:rPr>
+        <w:t>:</w:t>
+      </w:r>
+    </w:p>
+    <w:p>
+      <w:pPr>
+        <w:pStyle w:val="Normal"/>
+        <w:rPr>
+          <w:b w:val="false"/>
+          <w:b w:val="false"/>
+          <w:bCs w:val="false"/>
+          <w:sz w:val="22"/>
+          <w:szCs w:val="22"/>
+        </w:rPr>
+      </w:pPr>
+      <w:r>
+        <w:rPr>
+          <w:b w:val="false"/>
+          <w:bCs w:val="false"/>
+          <w:sz w:val="22"/>
+          <w:szCs w:val="22"/>
+        </w:rPr>
+      </w:r>
+    </w:p>
+    <w:p>
+      <w:pPr>
+        <w:pStyle w:val="Normal"/>
+        <w:rPr>
+          <w:b/>
+          <w:b/>
+          <w:bCs/>
+          <w:sz w:val="22"/>
+          <w:szCs w:val="22"/>
+        </w:rPr>
+      </w:pPr>
+      <w:r>
+        <w:rPr>
+          <w:b/>
+          <w:bCs/>
+          <w:sz w:val="22"/>
+          <w:szCs w:val="22"/>
+        </w:rPr>
+        <w:t xml:space="preserve">Amortización </w:t>
+      </w:r>
+      <w:r>
+        <w:rPr>
+          <w:b/>
+          <w:bCs/>
+          <w:sz w:val="22"/>
+          <w:szCs w:val="22"/>
+        </w:rPr>
+        <w:t>mensual</w:t>
+      </w:r>
+      <w:r>
+        <w:rPr>
+          <w:b/>
+          <w:bCs/>
+          <w:sz w:val="22"/>
+          <w:szCs w:val="22"/>
+        </w:rPr>
+        <w:t xml:space="preserve"> = Valor adquisición / </w:t>
+      </w:r>
+      <w:r>
+        <w:rPr>
+          <w:b/>
+          <w:bCs/>
+          <w:sz w:val="22"/>
+          <w:szCs w:val="22"/>
+        </w:rPr>
+        <w:t>n.º total de meses</w:t>
+      </w:r>
+    </w:p>
+    <w:p>
+      <w:pPr>
+        <w:pStyle w:val="Normal"/>
+        <w:rPr>
+          <w:b/>
+          <w:b/>
+          <w:bCs/>
+          <w:sz w:val="22"/>
+          <w:szCs w:val="22"/>
+        </w:rPr>
+      </w:pPr>
+      <w:r>
+        <w:rPr>
+          <w:b/>
+          <w:bCs/>
+          <w:sz w:val="22"/>
+          <w:szCs w:val="22"/>
+        </w:rPr>
+      </w:r>
+    </w:p>
+    <w:p>
+      <w:pPr>
+        <w:pStyle w:val="Normal"/>
+        <w:rPr>
+          <w:b/>
+          <w:b/>
+          <w:bCs/>
+          <w:sz w:val="22"/>
+          <w:szCs w:val="22"/>
+        </w:rPr>
+      </w:pPr>
+      <w:r>
+        <w:rPr>
+          <w:b/>
+          <w:bCs/>
+          <w:sz w:val="22"/>
+          <w:szCs w:val="22"/>
+        </w:rPr>
+      </w:r>
+    </w:p>
+    <w:p>
+      <w:pPr>
+        <w:pStyle w:val="Normal"/>
+        <w:rPr>
+          <w:b w:val="false"/>
+          <w:b w:val="false"/>
+          <w:bCs w:val="false"/>
+          <w:sz w:val="22"/>
+          <w:szCs w:val="22"/>
+        </w:rPr>
+      </w:pPr>
+      <w:r>
+        <w:rPr>
+          <w:b w:val="false"/>
+          <w:bCs w:val="false"/>
+          <w:sz w:val="22"/>
+          <w:szCs w:val="22"/>
+        </w:rPr>
+        <w:t xml:space="preserve"> </w:t>
+      </w:r>
+    </w:p>
+    <w:p>
+      <w:pPr>
+        <w:pStyle w:val="Normal"/>
+        <w:rPr>
+          <w:b w:val="false"/>
+          <w:b w:val="false"/>
+          <w:bCs w:val="false"/>
+          <w:sz w:val="22"/>
+          <w:szCs w:val="22"/>
+        </w:rPr>
+      </w:pPr>
+      <w:r>
+        <w:rPr>
+          <w:b w:val="false"/>
+          <w:bCs w:val="false"/>
+          <w:sz w:val="22"/>
+          <w:szCs w:val="22"/>
         </w:rPr>
       </w:r>
     </w:p>
@@ -4668,17 +4942,16 @@
         </w:tblCellMar>
       </w:tblPr>
       <w:tblGrid>
-        <w:gridCol w:w="1649"/>
-        <w:gridCol w:w="1410"/>
-        <w:gridCol w:w="2355"/>
-        <w:gridCol w:w="1805"/>
-        <w:gridCol w:w="1807"/>
+        <w:gridCol w:w="1842"/>
+        <w:gridCol w:w="1628"/>
+        <w:gridCol w:w="2598"/>
+        <w:gridCol w:w="2958"/>
       </w:tblGrid>
       <w:tr>
         <w:trPr/>
         <w:tc>
           <w:tcPr>
-            <w:tcW w:w="1649" w:type="dxa"/>
+            <w:tcW w:w="1842" w:type="dxa"/>
             <w:tcBorders/>
           </w:tcPr>
           <w:p>
@@ -4703,7 +4976,7 @@
         </w:tc>
         <w:tc>
           <w:tcPr>
-            <w:tcW w:w="1410" w:type="dxa"/>
+            <w:tcW w:w="1628" w:type="dxa"/>
             <w:tcBorders/>
           </w:tcPr>
           <w:p>
@@ -4722,18 +4995,32 @@
                 <w:b/>
                 <w:bCs/>
               </w:rPr>
-              <w:t>Unidades</w:t>
-            </w:r>
-          </w:p>
-        </w:tc>
-        <w:tc>
-          <w:tcPr>
-            <w:tcW w:w="2355" w:type="dxa"/>
+              <w:t xml:space="preserve">Coste </w:t>
+            </w:r>
+            <w:r>
+              <w:rPr>
+                <w:b/>
+                <w:bCs/>
+              </w:rPr>
+              <w:t xml:space="preserve">inicial </w:t>
+            </w:r>
+            <w:r>
+              <w:rPr>
+                <w:b/>
+                <w:bCs/>
+              </w:rPr>
+              <w:t>(€)</w:t>
+            </w:r>
+          </w:p>
+        </w:tc>
+        <w:tc>
+          <w:tcPr>
+            <w:tcW w:w="2598" w:type="dxa"/>
             <w:tcBorders/>
           </w:tcPr>
           <w:p>
             <w:pPr>
-              <w:pStyle w:val="TableContents"/>
+              <w:pStyle w:val="Normal"/>
               <w:widowControl w:val="false"/>
               <w:jc w:val="center"/>
               <w:rPr>
@@ -4746,58 +5033,25 @@
               <w:rPr>
                 <w:b/>
                 <w:bCs/>
-              </w:rPr>
-              <w:t>Coste por unidad</w:t>
-            </w:r>
-          </w:p>
-          <w:p>
-            <w:pPr>
-              <w:pStyle w:val="TableContents"/>
-              <w:widowControl w:val="false"/>
-              <w:jc w:val="center"/>
-              <w:rPr>
-                <w:b/>
+                <w:sz w:val="22"/>
+                <w:szCs w:val="22"/>
+              </w:rPr>
+              <w:t xml:space="preserve">Amortización </w:t>
+            </w:r>
+            <w:r>
+              <w:rPr>
                 <w:b/>
                 <w:bCs/>
-              </w:rPr>
-            </w:pPr>
-            <w:r>
-              <w:rPr>
-                <w:b/>
-                <w:bCs/>
-              </w:rPr>
-              <w:t>(€)</w:t>
-            </w:r>
-          </w:p>
-        </w:tc>
-        <w:tc>
-          <w:tcPr>
-            <w:tcW w:w="1805" w:type="dxa"/>
-            <w:tcBorders/>
-          </w:tcPr>
-          <w:p>
-            <w:pPr>
-              <w:pStyle w:val="TableContents"/>
-              <w:widowControl w:val="false"/>
-              <w:jc w:val="center"/>
-              <w:rPr>
-                <w:b/>
-                <w:b/>
-                <w:bCs/>
-              </w:rPr>
-            </w:pPr>
-            <w:r>
-              <w:rPr>
-                <w:b/>
-                <w:bCs/>
-              </w:rPr>
-              <w:t>Coste total en 3 años (€)</w:t>
-            </w:r>
-          </w:p>
-        </w:tc>
-        <w:tc>
-          <w:tcPr>
-            <w:tcW w:w="1807" w:type="dxa"/>
+                <w:sz w:val="22"/>
+                <w:szCs w:val="22"/>
+              </w:rPr>
+              <w:t>mensual</w:t>
+            </w:r>
+          </w:p>
+        </w:tc>
+        <w:tc>
+          <w:tcPr>
+            <w:tcW w:w="2958" w:type="dxa"/>
             <w:tcBorders/>
           </w:tcPr>
           <w:p>
@@ -4829,7 +5083,7 @@
                 <w:szCs w:val="22"/>
                 <w:lang w:val="es-ES" w:eastAsia="es-ES" w:bidi="ar-SA"/>
               </w:rPr>
-              <w:t>ón (€)</w:t>
+              <w:t>ón para 4 meses</w:t>
             </w:r>
           </w:p>
         </w:tc>
@@ -4838,7 +5092,7 @@
         <w:trPr/>
         <w:tc>
           <w:tcPr>
-            <w:tcW w:w="1649" w:type="dxa"/>
+            <w:tcW w:w="1842" w:type="dxa"/>
             <w:tcBorders/>
           </w:tcPr>
           <w:p>
@@ -4848,10 +5102,6 @@
               <w:jc w:val="center"/>
               <w:rPr/>
             </w:pPr>
-            <w:r>
-              <w:rPr/>
-              <w:t>Port</w:t>
-            </w:r>
             <w:r>
               <w:rPr>
                 <w:rFonts w:eastAsia="Arial" w:cs="Arial"/>
@@ -4861,13 +5111,13 @@
                 <w:szCs w:val="22"/>
                 <w:lang w:val="es-ES" w:eastAsia="es-ES" w:bidi="ar-SA"/>
               </w:rPr>
-              <w:t>átil</w:t>
-            </w:r>
-          </w:p>
-        </w:tc>
-        <w:tc>
-          <w:tcPr>
-            <w:tcW w:w="1410" w:type="dxa"/>
+              <w:t>Equipo</w:t>
+            </w:r>
+          </w:p>
+        </w:tc>
+        <w:tc>
+          <w:tcPr>
+            <w:tcW w:w="1628" w:type="dxa"/>
             <w:tcBorders/>
           </w:tcPr>
           <w:p>
@@ -4879,13 +5129,17 @@
             </w:pPr>
             <w:r>
               <w:rPr/>
-              <w:t>1</w:t>
-            </w:r>
-          </w:p>
-        </w:tc>
-        <w:tc>
-          <w:tcPr>
-            <w:tcW w:w="2355" w:type="dxa"/>
+              <w:t>11</w:t>
+            </w:r>
+            <w:r>
+              <w:rPr/>
+              <w:t>00</w:t>
+            </w:r>
+          </w:p>
+        </w:tc>
+        <w:tc>
+          <w:tcPr>
+            <w:tcW w:w="2598" w:type="dxa"/>
             <w:tcBorders/>
           </w:tcPr>
           <w:p>
@@ -4896,14 +5150,29 @@
               <w:rPr/>
             </w:pPr>
             <w:r>
-              <w:rPr/>
-              <w:t>500</w:t>
-            </w:r>
-          </w:p>
-        </w:tc>
-        <w:tc>
-          <w:tcPr>
-            <w:tcW w:w="1805" w:type="dxa"/>
+              <w:fldChar w:fldCharType="begin"/>
+            </w:r>
+            <w:r>
+              <w:rPr/>
+              <w:instrText xml:space="preserve"> =B2/36</w:instrText>
+            </w:r>
+            <w:r>
+              <w:rPr/>
+              <w:fldChar w:fldCharType="separate"/>
+            </w:r>
+            <w:r>
+              <w:rPr/>
+              <w:t>30.56</w:t>
+            </w:r>
+            <w:r>
+              <w:rPr/>
+              <w:fldChar w:fldCharType="end"/>
+            </w:r>
+          </w:p>
+        </w:tc>
+        <w:tc>
+          <w:tcPr>
+            <w:tcW w:w="2958" w:type="dxa"/>
             <w:tcBorders/>
           </w:tcPr>
           <w:p>
@@ -4914,223 +5183,23 @@
               <w:rPr/>
             </w:pPr>
             <w:r>
-              <w:rPr/>
-              <w:t>500</w:t>
-            </w:r>
-          </w:p>
-        </w:tc>
-        <w:tc>
-          <w:tcPr>
-            <w:tcW w:w="1807" w:type="dxa"/>
-            <w:tcBorders/>
-          </w:tcPr>
-          <w:p>
-            <w:pPr>
-              <w:pStyle w:val="TableContents"/>
-              <w:widowControl w:val="false"/>
-              <w:jc w:val="center"/>
-              <w:rPr/>
-            </w:pPr>
-            <w:r>
-              <w:rPr/>
-              <w:t>10.00</w:t>
-            </w:r>
-          </w:p>
-        </w:tc>
-      </w:tr>
-      <w:tr>
-        <w:trPr/>
-        <w:tc>
-          <w:tcPr>
-            <w:tcW w:w="1649" w:type="dxa"/>
-            <w:tcBorders/>
-          </w:tcPr>
-          <w:p>
-            <w:pPr>
-              <w:pStyle w:val="TableContents"/>
-              <w:widowControl w:val="false"/>
-              <w:jc w:val="center"/>
-              <w:rPr/>
-            </w:pPr>
-            <w:r>
-              <w:rPr/>
-              <w:t>Rat</w:t>
-            </w:r>
-            <w:r>
-              <w:rPr>
-                <w:rFonts w:eastAsia="Arial" w:cs="Arial"/>
-                <w:color w:val="auto"/>
-                <w:kern w:val="0"/>
-                <w:sz w:val="22"/>
-                <w:szCs w:val="22"/>
-                <w:lang w:val="es-ES" w:eastAsia="es-ES" w:bidi="ar-SA"/>
-              </w:rPr>
-              <w:t>ón</w:t>
-            </w:r>
-          </w:p>
-        </w:tc>
-        <w:tc>
-          <w:tcPr>
-            <w:tcW w:w="1410" w:type="dxa"/>
-            <w:tcBorders/>
-          </w:tcPr>
-          <w:p>
-            <w:pPr>
-              <w:pStyle w:val="TableContents"/>
-              <w:widowControl w:val="false"/>
-              <w:jc w:val="center"/>
-              <w:rPr/>
-            </w:pPr>
-            <w:r>
-              <w:rPr/>
-              <w:t>1</w:t>
-            </w:r>
-          </w:p>
-        </w:tc>
-        <w:tc>
-          <w:tcPr>
-            <w:tcW w:w="2355" w:type="dxa"/>
-            <w:tcBorders/>
-          </w:tcPr>
-          <w:p>
-            <w:pPr>
-              <w:pStyle w:val="TableContents"/>
-              <w:widowControl w:val="false"/>
-              <w:jc w:val="center"/>
-              <w:rPr/>
-            </w:pPr>
-            <w:r>
-              <w:rPr/>
-              <w:t>12</w:t>
-            </w:r>
-          </w:p>
-        </w:tc>
-        <w:tc>
-          <w:tcPr>
-            <w:tcW w:w="1805" w:type="dxa"/>
-            <w:tcBorders/>
-          </w:tcPr>
-          <w:p>
-            <w:pPr>
-              <w:pStyle w:val="TableContents"/>
-              <w:widowControl w:val="false"/>
-              <w:jc w:val="center"/>
-              <w:rPr/>
-            </w:pPr>
-            <w:r>
-              <w:rPr/>
-              <w:t>12</w:t>
-            </w:r>
-          </w:p>
-        </w:tc>
-        <w:tc>
-          <w:tcPr>
-            <w:tcW w:w="1807" w:type="dxa"/>
-            <w:tcBorders/>
-          </w:tcPr>
-          <w:p>
-            <w:pPr>
-              <w:pStyle w:val="TableContents"/>
-              <w:widowControl w:val="false"/>
-              <w:jc w:val="center"/>
-              <w:rPr/>
-            </w:pPr>
-            <w:r>
-              <w:rPr/>
-              <w:t>0.24</w:t>
-            </w:r>
-          </w:p>
-        </w:tc>
-      </w:tr>
-      <w:tr>
-        <w:trPr/>
-        <w:tc>
-          <w:tcPr>
-            <w:tcW w:w="1649" w:type="dxa"/>
-            <w:tcBorders/>
-          </w:tcPr>
-          <w:p>
-            <w:pPr>
-              <w:pStyle w:val="TableContents"/>
-              <w:widowControl w:val="false"/>
-              <w:jc w:val="center"/>
-              <w:rPr/>
-            </w:pPr>
-            <w:r>
-              <w:rPr/>
-              <w:t>Microsoft 365 familiar</w:t>
-            </w:r>
-          </w:p>
-        </w:tc>
-        <w:tc>
-          <w:tcPr>
-            <w:tcW w:w="1410" w:type="dxa"/>
-            <w:tcBorders/>
-          </w:tcPr>
-          <w:p>
-            <w:pPr>
-              <w:pStyle w:val="TableContents"/>
-              <w:widowControl w:val="false"/>
-              <w:jc w:val="center"/>
-              <w:rPr/>
-            </w:pPr>
-            <w:r>
-              <w:rPr/>
-              <w:t>1</w:t>
-            </w:r>
-          </w:p>
-        </w:tc>
-        <w:tc>
-          <w:tcPr>
-            <w:tcW w:w="2355" w:type="dxa"/>
-            <w:tcBorders/>
-          </w:tcPr>
-          <w:p>
-            <w:pPr>
-              <w:pStyle w:val="TableContents"/>
-              <w:widowControl w:val="false"/>
-              <w:jc w:val="center"/>
-              <w:rPr/>
-            </w:pPr>
-            <w:r>
-              <w:rPr/>
-              <w:t>99</w:t>
-            </w:r>
-          </w:p>
-        </w:tc>
-        <w:tc>
-          <w:tcPr>
-            <w:tcW w:w="1805" w:type="dxa"/>
-            <w:tcBorders/>
-          </w:tcPr>
-          <w:p>
-            <w:pPr>
-              <w:pStyle w:val="TableContents"/>
-              <w:widowControl w:val="false"/>
-              <w:jc w:val="center"/>
-              <w:rPr/>
-            </w:pPr>
-            <w:r>
-              <w:rPr/>
-              <w:t>99</w:t>
-            </w:r>
-          </w:p>
-        </w:tc>
-        <w:tc>
-          <w:tcPr>
-            <w:tcW w:w="1807" w:type="dxa"/>
-            <w:tcBorders/>
-          </w:tcPr>
-          <w:p>
-            <w:pPr>
-              <w:pStyle w:val="TableContents"/>
-              <w:widowControl w:val="false"/>
-              <w:jc w:val="center"/>
-              <w:rPr/>
-            </w:pPr>
-            <w:r>
-              <w:rPr/>
-              <w:t>5.94</w:t>
+              <w:fldChar w:fldCharType="begin"/>
+            </w:r>
+            <w:r>
+              <w:rPr/>
+              <w:instrText xml:space="preserve"> =C2*4</w:instrText>
+            </w:r>
+            <w:r>
+              <w:rPr/>
+              <w:fldChar w:fldCharType="separate"/>
+            </w:r>
+            <w:r>
+              <w:rPr/>
+              <w:t>122.22</w:t>
+            </w:r>
+            <w:r>
+              <w:rPr/>
+              <w:fldChar w:fldCharType="end"/>
             </w:r>
           </w:p>
         </w:tc>
@@ -5535,15 +5604,7 @@
       </w:pPr>
       <w:r>
         <w:rPr/>
-        <w:t>6</w:t>
-      </w:r>
-      <w:r>
-        <w:rPr/>
-        <w:t xml:space="preserve">. </w:t>
-      </w:r>
-      <w:r>
-        <w:rPr/>
-        <w:t>Bibliograf</w:t>
+        <w:t>6. Bibliograf</w:t>
       </w:r>
       <w:r>
         <w:rPr>
@@ -5888,6 +5949,7 @@
         </w:tabs>
         <w:ind w:left="0" w:hanging="0"/>
       </w:pPr>
+      <w:rPr/>
     </w:lvl>
     <w:lvl w:ilvl="1">
       <w:start w:val="1"/>
@@ -5901,6 +5963,7 @@
         </w:tabs>
         <w:ind w:left="0" w:hanging="0"/>
       </w:pPr>
+      <w:rPr/>
     </w:lvl>
     <w:lvl w:ilvl="2">
       <w:start w:val="1"/>
@@ -5914,6 +5977,7 @@
         </w:tabs>
         <w:ind w:left="0" w:hanging="0"/>
       </w:pPr>
+      <w:rPr/>
     </w:lvl>
     <w:lvl w:ilvl="3">
       <w:start w:val="1"/>
@@ -5927,6 +5991,7 @@
         </w:tabs>
         <w:ind w:left="0" w:hanging="0"/>
       </w:pPr>
+      <w:rPr/>
     </w:lvl>
     <w:lvl w:ilvl="4">
       <w:start w:val="1"/>
@@ -5940,6 +6005,7 @@
         </w:tabs>
         <w:ind w:left="0" w:hanging="0"/>
       </w:pPr>
+      <w:rPr/>
     </w:lvl>
     <w:lvl w:ilvl="5">
       <w:start w:val="1"/>
@@ -5953,6 +6019,7 @@
         </w:tabs>
         <w:ind w:left="0" w:hanging="0"/>
       </w:pPr>
+      <w:rPr/>
     </w:lvl>
     <w:lvl w:ilvl="6">
       <w:start w:val="1"/>
@@ -5966,6 +6033,7 @@
         </w:tabs>
         <w:ind w:left="0" w:hanging="0"/>
       </w:pPr>
+      <w:rPr/>
     </w:lvl>
     <w:lvl w:ilvl="7">
       <w:start w:val="1"/>
@@ -5979,6 +6047,7 @@
         </w:tabs>
         <w:ind w:left="0" w:hanging="0"/>
       </w:pPr>
+      <w:rPr/>
     </w:lvl>
     <w:lvl w:ilvl="8">
       <w:start w:val="1"/>
@@ -5992,10 +6061,133 @@
         </w:tabs>
         <w:ind w:left="0" w:hanging="0"/>
       </w:pPr>
+      <w:rPr/>
+    </w:lvl>
+  </w:abstractNum>
+  <w:abstractNum w:abstractNumId="2">
+    <w:lvl w:ilvl="0">
+      <w:start w:val="1"/>
+      <w:numFmt w:val="none"/>
+      <w:suff w:val="nothing"/>
+      <w:lvlText w:val=""/>
+      <w:lvlJc w:val="left"/>
+      <w:pPr>
+        <w:tabs>
+          <w:tab w:val="num" w:pos="0"/>
+        </w:tabs>
+        <w:ind w:left="0" w:hanging="0"/>
+      </w:pPr>
+    </w:lvl>
+    <w:lvl w:ilvl="1">
+      <w:start w:val="1"/>
+      <w:numFmt w:val="none"/>
+      <w:suff w:val="nothing"/>
+      <w:lvlText w:val=""/>
+      <w:lvlJc w:val="left"/>
+      <w:pPr>
+        <w:tabs>
+          <w:tab w:val="num" w:pos="0"/>
+        </w:tabs>
+        <w:ind w:left="0" w:hanging="0"/>
+      </w:pPr>
+    </w:lvl>
+    <w:lvl w:ilvl="2">
+      <w:start w:val="1"/>
+      <w:numFmt w:val="none"/>
+      <w:suff w:val="nothing"/>
+      <w:lvlText w:val=""/>
+      <w:lvlJc w:val="left"/>
+      <w:pPr>
+        <w:tabs>
+          <w:tab w:val="num" w:pos="0"/>
+        </w:tabs>
+        <w:ind w:left="0" w:hanging="0"/>
+      </w:pPr>
+    </w:lvl>
+    <w:lvl w:ilvl="3">
+      <w:start w:val="1"/>
+      <w:numFmt w:val="none"/>
+      <w:suff w:val="nothing"/>
+      <w:lvlText w:val=""/>
+      <w:lvlJc w:val="left"/>
+      <w:pPr>
+        <w:tabs>
+          <w:tab w:val="num" w:pos="0"/>
+        </w:tabs>
+        <w:ind w:left="0" w:hanging="0"/>
+      </w:pPr>
+    </w:lvl>
+    <w:lvl w:ilvl="4">
+      <w:start w:val="1"/>
+      <w:numFmt w:val="none"/>
+      <w:suff w:val="nothing"/>
+      <w:lvlText w:val=""/>
+      <w:lvlJc w:val="left"/>
+      <w:pPr>
+        <w:tabs>
+          <w:tab w:val="num" w:pos="0"/>
+        </w:tabs>
+        <w:ind w:left="0" w:hanging="0"/>
+      </w:pPr>
+    </w:lvl>
+    <w:lvl w:ilvl="5">
+      <w:start w:val="1"/>
+      <w:numFmt w:val="none"/>
+      <w:suff w:val="nothing"/>
+      <w:lvlText w:val=""/>
+      <w:lvlJc w:val="left"/>
+      <w:pPr>
+        <w:tabs>
+          <w:tab w:val="num" w:pos="0"/>
+        </w:tabs>
+        <w:ind w:left="0" w:hanging="0"/>
+      </w:pPr>
+    </w:lvl>
+    <w:lvl w:ilvl="6">
+      <w:start w:val="1"/>
+      <w:numFmt w:val="none"/>
+      <w:suff w:val="nothing"/>
+      <w:lvlText w:val=""/>
+      <w:lvlJc w:val="left"/>
+      <w:pPr>
+        <w:tabs>
+          <w:tab w:val="num" w:pos="0"/>
+        </w:tabs>
+        <w:ind w:left="0" w:hanging="0"/>
+      </w:pPr>
+    </w:lvl>
+    <w:lvl w:ilvl="7">
+      <w:start w:val="1"/>
+      <w:numFmt w:val="none"/>
+      <w:suff w:val="nothing"/>
+      <w:lvlText w:val=""/>
+      <w:lvlJc w:val="left"/>
+      <w:pPr>
+        <w:tabs>
+          <w:tab w:val="num" w:pos="0"/>
+        </w:tabs>
+        <w:ind w:left="0" w:hanging="0"/>
+      </w:pPr>
+    </w:lvl>
+    <w:lvl w:ilvl="8">
+      <w:start w:val="1"/>
+      <w:numFmt w:val="none"/>
+      <w:suff w:val="nothing"/>
+      <w:lvlText w:val=""/>
+      <w:lvlJc w:val="left"/>
+      <w:pPr>
+        <w:tabs>
+          <w:tab w:val="num" w:pos="0"/>
+        </w:tabs>
+        <w:ind w:left="0" w:hanging="0"/>
+      </w:pPr>
     </w:lvl>
   </w:abstractNum>
   <w:num w:numId="1">
     <w:abstractNumId w:val="1"/>
+  </w:num>
+  <w:num w:numId="2">
+    <w:abstractNumId w:val="2"/>
   </w:num>
 </w:numbering>
 </file>
@@ -6680,11 +6872,12 @@
       <w:bCs/>
     </w:rPr>
   </w:style>
-  <w:style w:type="paragraph" w:styleId="Normal1">
+  <w:style w:type="paragraph" w:styleId="LOnormal">
     <w:name w:val="LO-normal"/>
     <w:qFormat/>
     <w:pPr>
       <w:widowControl/>
+      <w:suppressAutoHyphens w:val="true"/>
       <w:bidi w:val="0"/>
       <w:spacing w:lineRule="auto" w:line="276" w:before="0" w:after="0"/>
       <w:jc w:val="left"/>

</xml_diff>